<commit_message>
EV Checks for v3.3
Started again with EV v3.3 checks
</commit_message>
<xml_diff>
--- a/AutoUpdaterInformation.docx
+++ b/AutoUpdaterInformation.docx
@@ -3,9 +3,51 @@
 <w:document xmlns:wpc="http://schemas.microsoft.com/office/word/2010/wordprocessingCanvas" xmlns:mc="http://schemas.openxmlformats.org/markup-compatibility/2006" xmlns:o="urn:schemas-microsoft-com:office:office" xmlns:r="http://schemas.openxmlformats.org/officeDocument/2006/relationships" xmlns:m="http://schemas.openxmlformats.org/officeDocument/2006/math" xmlns:v="urn:schemas-microsoft-com:vml" xmlns:wp14="http://schemas.microsoft.com/office/word/2010/wordprocessingDrawing" xmlns:wp="http://schemas.openxmlformats.org/drawingml/2006/wordprocessingDrawing" xmlns:w10="urn:schemas-microsoft-com:office:word" xmlns:w="http://schemas.openxmlformats.org/wordprocessingml/2006/main" xmlns:w14="http://schemas.microsoft.com/office/word/2010/wordml" xmlns:wpg="http://schemas.microsoft.com/office/word/2010/wordprocessingGroup" xmlns:wpi="http://schemas.microsoft.com/office/word/2010/wordprocessingInk" xmlns:wne="http://schemas.microsoft.com/office/word/2006/wordml" xmlns:wps="http://schemas.microsoft.com/office/word/2010/wordprocessingShape" mc:Ignorable="w14 wp14">
   <w:body>
     <w:p>
-      <w:r>
+      <w:pPr>
+        <w:rPr>
+          <w:b/>
+          <w:sz w:val="28"/>
+        </w:rPr>
+      </w:pPr>
+      <w:r>
+        <w:rPr>
+          <w:b/>
+          <w:sz w:val="28"/>
+        </w:rPr>
+        <w:t>Automatic Update Information</w:t>
+      </w:r>
+    </w:p>
+    <w:p/>
+    <w:p>
+      <w:pPr>
+        <w:rPr>
+          <w:b/>
+          <w:sz w:val="28"/>
+        </w:rPr>
+      </w:pPr>
+      <w:proofErr w:type="gramStart"/>
+      <w:r>
+        <w:rPr>
+          <w:b/>
+          <w:sz w:val="28"/>
+        </w:rPr>
+        <w:t xml:space="preserve">Primary Host - </w:t>
+      </w:r>
+      <w:r>
+        <w:rPr>
+          <w:b/>
+          <w:sz w:val="28"/>
+        </w:rPr>
         <w:t>X10Hosting</w:t>
       </w:r>
+      <w:r>
+        <w:rPr>
+          <w:b/>
+          <w:sz w:val="28"/>
+        </w:rPr>
+        <w:t>.</w:t>
+      </w:r>
+      <w:proofErr w:type="gramEnd"/>
     </w:p>
     <w:p/>
     <w:p>
@@ -14,78 +56,49 @@
           <w:rPr>
             <w:rStyle w:val="Hyperlink"/>
           </w:rPr>
-          <w:t>https://xo6.x10hosting.com:2083/cpse</w:t>
-        </w:r>
-        <w:r>
-          <w:rPr>
-            <w:rStyle w:val="Hyperlink"/>
-          </w:rPr>
-          <w:t>s</w:t>
-        </w:r>
-        <w:r>
-          <w:rPr>
-            <w:rStyle w:val="Hyperlink"/>
-          </w:rPr>
-          <w:t>s5274728309/frontend/basic/index.live.php</w:t>
+          <w:t>www.x10hosting.com</w:t>
         </w:r>
       </w:hyperlink>
     </w:p>
-    <w:p/>
-    <w:p>
-      <w:r>
-        <w:t xml:space="preserve">ULR = </w:t>
-      </w:r>
-      <w:bookmarkStart w:id="0" w:name="OLE_LINK3"/>
-      <w:bookmarkStart w:id="1" w:name="OLE_LINK4"/>
-      <w:r>
-        <w:t>APMLogAnalyser</w:t>
+    <w:p>
+      <w:r>
+        <w:t xml:space="preserve">Registration = </w:t>
+      </w:r>
+      <w:bookmarkStart w:id="0" w:name="OLE_LINK1"/>
+      <w:bookmarkStart w:id="1" w:name="OLE_LINK2"/>
+      <w:bookmarkStart w:id="2" w:name="OLE_LINK5"/>
+      <w:bookmarkStart w:id="3" w:name="OLE_LINK6"/>
+      <w:r>
+        <w:fldChar w:fldCharType="begin"/>
+      </w:r>
+      <w:r>
+        <w:instrText xml:space="preserve"> HYPERLINK "mailto:</w:instrText>
+      </w:r>
+      <w:r>
+        <w:instrText>x10host@bionicbone.plus.com</w:instrText>
+      </w:r>
+      <w:r>
+        <w:instrText xml:space="preserve">" </w:instrText>
+      </w:r>
+      <w:r>
+        <w:fldChar w:fldCharType="separate"/>
+      </w:r>
+      <w:r>
+        <w:rPr>
+          <w:rStyle w:val="Hyperlink"/>
+        </w:rPr>
+        <w:t>x10host@bionicbone.plus.com</w:t>
+      </w:r>
+      <w:r>
+        <w:fldChar w:fldCharType="end"/>
       </w:r>
       <w:bookmarkEnd w:id="0"/>
       <w:bookmarkEnd w:id="1"/>
       <w:r>
-        <w:t>.x10host.com</w:t>
-      </w:r>
-    </w:p>
-    <w:p/>
-    <w:p>
-      <w:r>
-        <w:t xml:space="preserve">Registration = </w:t>
-      </w:r>
-      <w:bookmarkStart w:id="2" w:name="OLE_LINK1"/>
-      <w:bookmarkStart w:id="3" w:name="OLE_LINK2"/>
-      <w:bookmarkStart w:id="4" w:name="OLE_LINK5"/>
-      <w:bookmarkStart w:id="5" w:name="OLE_LINK6"/>
-      <w:r>
-        <w:fldChar w:fldCharType="begin"/>
-      </w:r>
-      <w:r>
-        <w:instrText xml:space="preserve"> HYPERLINK "mailto:</w:instrText>
-      </w:r>
-      <w:r>
-        <w:instrText>x10host@bionicbone.plus.com</w:instrText>
-      </w:r>
-      <w:r>
-        <w:instrText xml:space="preserve">" </w:instrText>
-      </w:r>
-      <w:r>
-        <w:fldChar w:fldCharType="separate"/>
-      </w:r>
-      <w:r>
-        <w:rPr>
-          <w:rStyle w:val="Hyperlink"/>
-        </w:rPr>
-        <w:t>x10host@bionicbone.plus.com</w:t>
-      </w:r>
-      <w:r>
-        <w:fldChar w:fldCharType="end"/>
+        <w:t xml:space="preserve">   </w:t>
       </w:r>
       <w:bookmarkEnd w:id="2"/>
       <w:bookmarkEnd w:id="3"/>
-      <w:r>
-        <w:t xml:space="preserve">   </w:t>
-      </w:r>
-      <w:bookmarkEnd w:id="4"/>
-      <w:bookmarkEnd w:id="5"/>
       <w:r>
         <w:t>Password = Normal</w:t>
       </w:r>
@@ -135,8 +148,8 @@
         </w:rPr>
         <w:t> </w:t>
       </w:r>
-      <w:bookmarkStart w:id="6" w:name="OLE_LINK7"/>
-      <w:bookmarkStart w:id="7" w:name="OLE_LINK8"/>
+      <w:bookmarkStart w:id="4" w:name="OLE_LINK7"/>
+      <w:bookmarkStart w:id="5" w:name="OLE_LINK8"/>
       <w:r>
         <w:rPr>
           <w:rFonts w:ascii="Arial" w:hAnsi="Arial" w:cs="Arial"/>
@@ -183,8 +196,8 @@
         </w:rPr>
         <w:fldChar w:fldCharType="end"/>
       </w:r>
-      <w:bookmarkEnd w:id="6"/>
-      <w:bookmarkEnd w:id="7"/>
+      <w:bookmarkEnd w:id="4"/>
+      <w:bookmarkEnd w:id="5"/>
     </w:p>
     <w:p>
       <w:pPr>
@@ -244,10 +257,278 @@
     <w:p/>
     <w:p>
       <w:r>
-        <w:t>Added the Updater FTP account with password 1234567890</w:t>
+        <w:t>Added the Updater FTP account</w:t>
+      </w:r>
+    </w:p>
+    <w:p>
+      <w:pPr>
+        <w:numPr>
+          <w:ilvl w:val="0"/>
+          <w:numId w:val="2"/>
+        </w:numPr>
+        <w:shd w:val="clear" w:color="auto" w:fill="FFFFFF"/>
+        <w:ind w:left="255"/>
+        <w:rPr>
+          <w:rFonts w:ascii="Arial" w:eastAsia="Times New Roman" w:hAnsi="Arial" w:cs="Arial"/>
+          <w:color w:val="505050"/>
+          <w:sz w:val="21"/>
+          <w:szCs w:val="21"/>
+          <w:lang w:eastAsia="en-GB"/>
+        </w:rPr>
+      </w:pPr>
+      <w:r>
+        <w:rPr>
+          <w:rFonts w:ascii="Arial" w:eastAsia="Times New Roman" w:hAnsi="Arial" w:cs="Arial"/>
+          <w:b/>
+          <w:bCs/>
+          <w:color w:val="505050"/>
+          <w:sz w:val="21"/>
+          <w:szCs w:val="21"/>
+          <w:lang w:eastAsia="en-GB"/>
+        </w:rPr>
+        <w:t>Server Hostname:</w:t>
+      </w:r>
+      <w:r>
+        <w:rPr>
+          <w:rFonts w:ascii="Arial" w:eastAsia="Times New Roman" w:hAnsi="Arial" w:cs="Arial"/>
+          <w:color w:val="505050"/>
+          <w:sz w:val="21"/>
+          <w:szCs w:val="21"/>
+          <w:lang w:eastAsia="en-GB"/>
+        </w:rPr>
+        <w:t> ftp.apmloganalyser.x10host.com</w:t>
+      </w:r>
+    </w:p>
+    <w:p>
+      <w:pPr>
+        <w:numPr>
+          <w:ilvl w:val="0"/>
+          <w:numId w:val="2"/>
+        </w:numPr>
+        <w:shd w:val="clear" w:color="auto" w:fill="FFFFFF"/>
+        <w:ind w:left="255"/>
+        <w:rPr>
+          <w:rFonts w:ascii="Arial" w:eastAsia="Times New Roman" w:hAnsi="Arial" w:cs="Arial"/>
+          <w:color w:val="505050"/>
+          <w:sz w:val="21"/>
+          <w:szCs w:val="21"/>
+          <w:lang w:eastAsia="en-GB"/>
+        </w:rPr>
+      </w:pPr>
+      <w:r>
+        <w:rPr>
+          <w:rFonts w:ascii="Arial" w:eastAsia="Times New Roman" w:hAnsi="Arial" w:cs="Arial"/>
+          <w:b/>
+          <w:bCs/>
+          <w:color w:val="505050"/>
+          <w:sz w:val="21"/>
+          <w:szCs w:val="21"/>
+          <w:lang w:eastAsia="en-GB"/>
+        </w:rPr>
+        <w:t>Server Port:</w:t>
+      </w:r>
+      <w:r>
+        <w:rPr>
+          <w:rFonts w:ascii="Arial" w:eastAsia="Times New Roman" w:hAnsi="Arial" w:cs="Arial"/>
+          <w:color w:val="505050"/>
+          <w:sz w:val="21"/>
+          <w:szCs w:val="21"/>
+          <w:lang w:eastAsia="en-GB"/>
+        </w:rPr>
+        <w:t> 21</w:t>
+      </w:r>
+    </w:p>
+    <w:p>
+      <w:pPr>
+        <w:numPr>
+          <w:ilvl w:val="0"/>
+          <w:numId w:val="2"/>
+        </w:numPr>
+        <w:shd w:val="clear" w:color="auto" w:fill="FFFFFF"/>
+        <w:ind w:left="255"/>
+        <w:rPr>
+          <w:rFonts w:ascii="Arial" w:eastAsia="Times New Roman" w:hAnsi="Arial" w:cs="Arial"/>
+          <w:color w:val="505050"/>
+          <w:sz w:val="21"/>
+          <w:szCs w:val="21"/>
+          <w:lang w:eastAsia="en-GB"/>
+        </w:rPr>
+      </w:pPr>
+      <w:r>
+        <w:rPr>
+          <w:rFonts w:ascii="Arial" w:eastAsia="Times New Roman" w:hAnsi="Arial" w:cs="Arial"/>
+          <w:b/>
+          <w:bCs/>
+          <w:color w:val="505050"/>
+          <w:sz w:val="21"/>
+          <w:szCs w:val="21"/>
+          <w:lang w:eastAsia="en-GB"/>
+        </w:rPr>
+        <w:t>FTPS (Secure):</w:t>
+      </w:r>
+      <w:r>
+        <w:rPr>
+          <w:rFonts w:ascii="Arial" w:eastAsia="Times New Roman" w:hAnsi="Arial" w:cs="Arial"/>
+          <w:color w:val="505050"/>
+          <w:sz w:val="21"/>
+          <w:szCs w:val="21"/>
+          <w:lang w:eastAsia="en-GB"/>
+        </w:rPr>
+        <w:t xml:space="preserve"> Yes − </w:t>
+      </w:r>
+      <w:proofErr w:type="gramStart"/>
+      <w:r>
+        <w:rPr>
+          <w:rFonts w:ascii="Arial" w:eastAsia="Times New Roman" w:hAnsi="Arial" w:cs="Arial"/>
+          <w:color w:val="505050"/>
+          <w:sz w:val="21"/>
+          <w:szCs w:val="21"/>
+          <w:lang w:eastAsia="en-GB"/>
+        </w:rPr>
+        <w:t>We</w:t>
+      </w:r>
+      <w:proofErr w:type="gramEnd"/>
+      <w:r>
+        <w:rPr>
+          <w:rFonts w:ascii="Arial" w:eastAsia="Times New Roman" w:hAnsi="Arial" w:cs="Arial"/>
+          <w:color w:val="505050"/>
+          <w:sz w:val="21"/>
+          <w:szCs w:val="21"/>
+          <w:lang w:eastAsia="en-GB"/>
+        </w:rPr>
+        <w:t xml:space="preserve"> recommend using FTP via SSL/TLS.</w:t>
+      </w:r>
+    </w:p>
+    <w:p>
+      <w:pPr>
+        <w:numPr>
+          <w:ilvl w:val="0"/>
+          <w:numId w:val="2"/>
+        </w:numPr>
+        <w:shd w:val="clear" w:color="auto" w:fill="FFFFFF"/>
+        <w:ind w:left="255"/>
+        <w:rPr>
+          <w:rFonts w:ascii="Arial" w:eastAsia="Times New Roman" w:hAnsi="Arial" w:cs="Arial"/>
+          <w:color w:val="505050"/>
+          <w:sz w:val="21"/>
+          <w:szCs w:val="21"/>
+          <w:lang w:eastAsia="en-GB"/>
+        </w:rPr>
+      </w:pPr>
+      <w:r>
+        <w:rPr>
+          <w:rFonts w:ascii="Arial" w:eastAsia="Times New Roman" w:hAnsi="Arial" w:cs="Arial"/>
+          <w:b/>
+          <w:bCs/>
+          <w:color w:val="505050"/>
+          <w:sz w:val="21"/>
+          <w:szCs w:val="21"/>
+          <w:lang w:eastAsia="en-GB"/>
+        </w:rPr>
+        <w:t>Account Username:</w:t>
+      </w:r>
+      <w:r>
+        <w:rPr>
+          <w:rFonts w:ascii="Arial" w:eastAsia="Times New Roman" w:hAnsi="Arial" w:cs="Arial"/>
+          <w:color w:val="505050"/>
+          <w:sz w:val="21"/>
+          <w:szCs w:val="21"/>
+          <w:lang w:eastAsia="en-GB"/>
+        </w:rPr>
+        <w:t>updater@apmloganalyser.x10host.com</w:t>
+      </w:r>
+    </w:p>
+    <w:p>
+      <w:pPr>
+        <w:numPr>
+          <w:ilvl w:val="0"/>
+          <w:numId w:val="2"/>
+        </w:numPr>
+        <w:shd w:val="clear" w:color="auto" w:fill="FFFFFF"/>
+        <w:ind w:left="255"/>
+        <w:rPr>
+          <w:rFonts w:ascii="Arial" w:eastAsia="Times New Roman" w:hAnsi="Arial" w:cs="Arial"/>
+          <w:color w:val="505050"/>
+          <w:sz w:val="21"/>
+          <w:szCs w:val="21"/>
+          <w:lang w:eastAsia="en-GB"/>
+        </w:rPr>
+      </w:pPr>
+      <w:r>
+        <w:rPr>
+          <w:rFonts w:ascii="Arial" w:eastAsia="Times New Roman" w:hAnsi="Arial" w:cs="Arial"/>
+          <w:b/>
+          <w:bCs/>
+          <w:color w:val="505050"/>
+          <w:sz w:val="21"/>
+          <w:szCs w:val="21"/>
+          <w:lang w:eastAsia="en-GB"/>
+        </w:rPr>
+        <w:t>Account Password:</w:t>
+      </w:r>
+      <w:r>
+        <w:rPr>
+          <w:rFonts w:ascii="Arial" w:eastAsia="Times New Roman" w:hAnsi="Arial" w:cs="Arial"/>
+          <w:color w:val="505050"/>
+          <w:sz w:val="21"/>
+          <w:szCs w:val="21"/>
+          <w:lang w:eastAsia="en-GB"/>
+        </w:rPr>
+        <w:t> </w:t>
+      </w:r>
+      <w:r>
+        <w:rPr>
+          <w:rFonts w:ascii="Arial" w:eastAsia="Times New Roman" w:hAnsi="Arial" w:cs="Arial"/>
+          <w:i/>
+          <w:iCs/>
+          <w:color w:val="505050"/>
+          <w:sz w:val="21"/>
+          <w:szCs w:val="21"/>
+          <w:lang w:eastAsia="en-GB"/>
+        </w:rPr>
+        <w:t>1234567890</w:t>
       </w:r>
     </w:p>
     <w:p/>
+    <w:p>
+      <w:r>
+        <w:t>This work for this account:</w:t>
+      </w:r>
+    </w:p>
+    <w:p>
+      <w:hyperlink r:id="rId7" w:history="1">
+        <w:r>
+          <w:rPr>
+            <w:rStyle w:val="Hyperlink"/>
+          </w:rPr>
+          <w:t>http://apmloganalyser.x10host.com/Versions.txt</w:t>
+        </w:r>
+      </w:hyperlink>
+    </w:p>
+    <w:p>
+      <w:proofErr w:type="gramStart"/>
+      <w:r>
+        <w:t>or</w:t>
+      </w:r>
+      <w:proofErr w:type="gramEnd"/>
+    </w:p>
+    <w:p>
+      <w:hyperlink r:id="rId8" w:history="1">
+        <w:r>
+          <w:rPr>
+            <w:rStyle w:val="Hyperlink"/>
+          </w:rPr>
+          <w:t>http://apmloganalyser.x10host.com/Upgrade/UpdaterProgram.exe</w:t>
+        </w:r>
+      </w:hyperlink>
+    </w:p>
+    <w:p/>
+    <w:p/>
+    <w:p>
+      <w:r>
+        <w:t>It is possible to use the standard Visual Studio Settings with this service to update a deployment.</w:t>
+      </w:r>
+    </w:p>
     <w:p/>
     <w:p>
       <w:r>
@@ -277,7 +558,7 @@
                     <pic:cNvPicPr/>
                   </pic:nvPicPr>
                   <pic:blipFill>
-                    <a:blip r:embed="rId7"/>
+                    <a:blip r:embed="rId9"/>
                     <a:stretch>
                       <a:fillRect/>
                     </a:stretch>
@@ -298,10 +579,7 @@
         </w:drawing>
       </w:r>
     </w:p>
-    <w:p>
-      <w:bookmarkStart w:id="8" w:name="_GoBack"/>
-      <w:bookmarkEnd w:id="8"/>
-    </w:p>
+    <w:p/>
     <w:p>
       <w:r>
         <w:rPr>
@@ -311,8 +589,8 @@
         <w:lastRenderedPageBreak/>
         <w:drawing>
           <wp:inline distT="0" distB="0" distL="0" distR="0">
-            <wp:extent cx="5381625" cy="4562475"/>
-            <wp:effectExtent l="0" t="0" r="9525" b="9525"/>
+            <wp:extent cx="4162425" cy="3528853"/>
+            <wp:effectExtent l="0" t="0" r="0" b="0"/>
             <wp:docPr id="3" name="Picture 3" descr="C:\Users\Kevin\AppData\Local\Temp\SNAGHTMLe4ddade.PNG"/>
             <wp:cNvGraphicFramePr>
               <a:graphicFrameLocks xmlns:a="http://schemas.openxmlformats.org/drawingml/2006/main" noChangeAspect="1"/>
@@ -327,7 +605,7 @@
                     </pic:cNvPicPr>
                   </pic:nvPicPr>
                   <pic:blipFill>
-                    <a:blip r:embed="rId8">
+                    <a:blip r:embed="rId10">
                       <a:extLst>
                         <a:ext uri="{28A0092B-C50C-407E-A947-70E740481C1C}">
                           <a14:useLocalDpi xmlns:a14="http://schemas.microsoft.com/office/drawing/2010/main" val="0"/>
@@ -342,7 +620,7 @@
                   <pic:spPr bwMode="auto">
                     <a:xfrm>
                       <a:off x="0" y="0"/>
-                      <a:ext cx="5381625" cy="4562475"/>
+                      <a:ext cx="4162425" cy="3528853"/>
                     </a:xfrm>
                     <a:prstGeom prst="rect">
                       <a:avLst/>
@@ -362,9 +640,652 @@
     <w:p/>
     <w:p/>
     <w:p/>
+    <w:p>
+      <w:pPr>
+        <w:rPr>
+          <w:b/>
+          <w:sz w:val="28"/>
+        </w:rPr>
+      </w:pPr>
+      <w:r>
+        <w:rPr>
+          <w:b/>
+          <w:sz w:val="28"/>
+        </w:rPr>
+        <w:t>Secondary Host – 000webhost.com</w:t>
+      </w:r>
+    </w:p>
+    <w:p/>
+    <w:p>
+      <w:hyperlink r:id="rId11" w:history="1">
+        <w:r>
+          <w:rPr>
+            <w:rStyle w:val="Hyperlink"/>
+          </w:rPr>
+          <w:t>www.000webhost.com</w:t>
+        </w:r>
+      </w:hyperlink>
+    </w:p>
+    <w:p>
+      <w:r>
+        <w:t xml:space="preserve">Registration = </w:t>
+      </w:r>
+      <w:hyperlink r:id="rId12" w:history="1">
+        <w:r>
+          <w:rPr>
+            <w:rStyle w:val="Hyperlink"/>
+          </w:rPr>
+          <w:t>000webhost@bionicbone.plus.com</w:t>
+        </w:r>
+      </w:hyperlink>
+      <w:r>
+        <w:t xml:space="preserve">  Password = Normal</w:t>
+      </w:r>
+    </w:p>
+    <w:p/>
+    <w:p>
+      <w:r>
+        <w:t xml:space="preserve">Website Name = </w:t>
+      </w:r>
+      <w:proofErr w:type="spellStart"/>
+      <w:r>
+        <w:t>APMLogAnalyser</w:t>
+      </w:r>
+      <w:proofErr w:type="spellEnd"/>
+    </w:p>
+    <w:p>
+      <w:r>
+        <w:t>Website Address = www.</w:t>
+      </w:r>
+      <w:r>
+        <w:t xml:space="preserve"> APMLogAnalyser</w:t>
+      </w:r>
+      <w:r>
+        <w:t>.net63.net</w:t>
+      </w:r>
+    </w:p>
+    <w:p/>
+    <w:p>
+      <w:r>
+        <w:t>FTP Account</w:t>
+      </w:r>
+    </w:p>
+    <w:tbl>
+      <w:tblPr>
+        <w:tblW w:w="7050" w:type="dxa"/>
+        <w:tblCellSpacing w:w="7" w:type="dxa"/>
+        <w:shd w:val="clear" w:color="auto" w:fill="C2C2C2"/>
+        <w:tblCellMar>
+          <w:top w:w="30" w:type="dxa"/>
+          <w:left w:w="30" w:type="dxa"/>
+          <w:bottom w:w="30" w:type="dxa"/>
+          <w:right w:w="30" w:type="dxa"/>
+        </w:tblCellMar>
+        <w:tblLook w:val="04A0" w:firstRow="1" w:lastRow="0" w:firstColumn="1" w:lastColumn="0" w:noHBand="0" w:noVBand="1"/>
+      </w:tblPr>
+      <w:tblGrid>
+        <w:gridCol w:w="3525"/>
+        <w:gridCol w:w="3525"/>
+      </w:tblGrid>
+      <w:tr>
+        <w:trPr>
+          <w:tblCellSpacing w:w="7" w:type="dxa"/>
+        </w:trPr>
+        <w:tc>
+          <w:tcPr>
+            <w:tcW w:w="2500" w:type="pct"/>
+            <w:shd w:val="clear" w:color="auto" w:fill="FFFFFF"/>
+            <w:vAlign w:val="center"/>
+            <w:hideMark/>
+          </w:tcPr>
+          <w:p>
+            <w:pPr>
+              <w:jc w:val="center"/>
+              <w:rPr>
+                <w:rFonts w:ascii="Arial" w:hAnsi="Arial" w:cs="Arial"/>
+                <w:sz w:val="18"/>
+                <w:szCs w:val="18"/>
+              </w:rPr>
+            </w:pPr>
+            <w:r>
+              <w:rPr>
+                <w:rFonts w:ascii="Arial" w:hAnsi="Arial" w:cs="Arial"/>
+                <w:sz w:val="18"/>
+                <w:szCs w:val="18"/>
+              </w:rPr>
+              <w:t>FTP host name</w:t>
+            </w:r>
+          </w:p>
+        </w:tc>
+        <w:tc>
+          <w:tcPr>
+            <w:tcW w:w="2500" w:type="pct"/>
+            <w:shd w:val="clear" w:color="auto" w:fill="FFFFFF"/>
+            <w:vAlign w:val="center"/>
+            <w:hideMark/>
+          </w:tcPr>
+          <w:p>
+            <w:pPr>
+              <w:jc w:val="center"/>
+              <w:rPr>
+                <w:rFonts w:ascii="Arial" w:hAnsi="Arial" w:cs="Arial"/>
+                <w:sz w:val="18"/>
+                <w:szCs w:val="18"/>
+              </w:rPr>
+            </w:pPr>
+            <w:r>
+              <w:rPr>
+                <w:rFonts w:ascii="Arial" w:hAnsi="Arial" w:cs="Arial"/>
+                <w:sz w:val="18"/>
+                <w:szCs w:val="18"/>
+              </w:rPr>
+              <w:t>apmloganalyser.net63.net</w:t>
+            </w:r>
+          </w:p>
+        </w:tc>
+      </w:tr>
+      <w:tr>
+        <w:trPr>
+          <w:tblCellSpacing w:w="7" w:type="dxa"/>
+        </w:trPr>
+        <w:tc>
+          <w:tcPr>
+            <w:tcW w:w="2500" w:type="pct"/>
+            <w:shd w:val="clear" w:color="auto" w:fill="F2F2F2"/>
+            <w:vAlign w:val="center"/>
+            <w:hideMark/>
+          </w:tcPr>
+          <w:p>
+            <w:pPr>
+              <w:jc w:val="center"/>
+              <w:rPr>
+                <w:rFonts w:ascii="Arial" w:hAnsi="Arial" w:cs="Arial"/>
+                <w:sz w:val="18"/>
+                <w:szCs w:val="18"/>
+              </w:rPr>
+            </w:pPr>
+            <w:r>
+              <w:rPr>
+                <w:rFonts w:ascii="Arial" w:hAnsi="Arial" w:cs="Arial"/>
+                <w:sz w:val="18"/>
+                <w:szCs w:val="18"/>
+              </w:rPr>
+              <w:t>FTP user name</w:t>
+            </w:r>
+          </w:p>
+        </w:tc>
+        <w:tc>
+          <w:tcPr>
+            <w:tcW w:w="2500" w:type="pct"/>
+            <w:shd w:val="clear" w:color="auto" w:fill="F2F2F2"/>
+            <w:vAlign w:val="center"/>
+            <w:hideMark/>
+          </w:tcPr>
+          <w:p>
+            <w:pPr>
+              <w:jc w:val="center"/>
+              <w:rPr>
+                <w:rFonts w:ascii="Arial" w:hAnsi="Arial" w:cs="Arial"/>
+                <w:sz w:val="18"/>
+                <w:szCs w:val="18"/>
+              </w:rPr>
+            </w:pPr>
+            <w:r>
+              <w:rPr>
+                <w:rFonts w:ascii="Arial" w:hAnsi="Arial" w:cs="Arial"/>
+                <w:sz w:val="18"/>
+                <w:szCs w:val="18"/>
+              </w:rPr>
+              <w:t>a9046792</w:t>
+            </w:r>
+          </w:p>
+        </w:tc>
+      </w:tr>
+      <w:tr>
+        <w:trPr>
+          <w:tblCellSpacing w:w="7" w:type="dxa"/>
+        </w:trPr>
+        <w:tc>
+          <w:tcPr>
+            <w:tcW w:w="2500" w:type="pct"/>
+            <w:shd w:val="clear" w:color="auto" w:fill="FFFFFF"/>
+            <w:vAlign w:val="center"/>
+            <w:hideMark/>
+          </w:tcPr>
+          <w:p>
+            <w:pPr>
+              <w:jc w:val="center"/>
+              <w:rPr>
+                <w:rFonts w:ascii="Arial" w:hAnsi="Arial" w:cs="Arial"/>
+                <w:sz w:val="18"/>
+                <w:szCs w:val="18"/>
+              </w:rPr>
+            </w:pPr>
+            <w:r>
+              <w:rPr>
+                <w:rFonts w:ascii="Arial" w:hAnsi="Arial" w:cs="Arial"/>
+                <w:sz w:val="18"/>
+                <w:szCs w:val="18"/>
+              </w:rPr>
+              <w:t>FTP password</w:t>
+            </w:r>
+          </w:p>
+        </w:tc>
+        <w:tc>
+          <w:tcPr>
+            <w:tcW w:w="2500" w:type="pct"/>
+            <w:shd w:val="clear" w:color="auto" w:fill="FFFFFF"/>
+            <w:vAlign w:val="center"/>
+            <w:hideMark/>
+          </w:tcPr>
+          <w:p>
+            <w:pPr>
+              <w:jc w:val="center"/>
+              <w:rPr>
+                <w:rFonts w:ascii="Arial" w:hAnsi="Arial" w:cs="Arial"/>
+                <w:sz w:val="18"/>
+                <w:szCs w:val="18"/>
+              </w:rPr>
+            </w:pPr>
+            <w:r>
+              <w:rPr>
+                <w:rFonts w:ascii="Courier New" w:hAnsi="Courier New" w:cs="Courier New"/>
+                <w:sz w:val="18"/>
+                <w:szCs w:val="18"/>
+              </w:rPr>
+              <w:t>******</w:t>
+            </w:r>
+          </w:p>
+        </w:tc>
+      </w:tr>
+      <w:tr>
+        <w:trPr>
+          <w:tblCellSpacing w:w="7" w:type="dxa"/>
+        </w:trPr>
+        <w:tc>
+          <w:tcPr>
+            <w:tcW w:w="2500" w:type="pct"/>
+            <w:shd w:val="clear" w:color="auto" w:fill="F2F2F2"/>
+            <w:vAlign w:val="center"/>
+            <w:hideMark/>
+          </w:tcPr>
+          <w:p>
+            <w:pPr>
+              <w:jc w:val="center"/>
+              <w:rPr>
+                <w:rFonts w:ascii="Arial" w:hAnsi="Arial" w:cs="Arial"/>
+                <w:sz w:val="18"/>
+                <w:szCs w:val="18"/>
+              </w:rPr>
+            </w:pPr>
+            <w:r>
+              <w:rPr>
+                <w:rFonts w:ascii="Arial" w:hAnsi="Arial" w:cs="Arial"/>
+                <w:sz w:val="18"/>
+                <w:szCs w:val="18"/>
+              </w:rPr>
+              <w:t>Folder to upload files</w:t>
+            </w:r>
+          </w:p>
+        </w:tc>
+        <w:tc>
+          <w:tcPr>
+            <w:tcW w:w="2500" w:type="pct"/>
+            <w:shd w:val="clear" w:color="auto" w:fill="F2F2F2"/>
+            <w:vAlign w:val="center"/>
+            <w:hideMark/>
+          </w:tcPr>
+          <w:p>
+            <w:pPr>
+              <w:jc w:val="center"/>
+              <w:rPr>
+                <w:rFonts w:ascii="Arial" w:hAnsi="Arial" w:cs="Arial"/>
+                <w:sz w:val="18"/>
+                <w:szCs w:val="18"/>
+              </w:rPr>
+            </w:pPr>
+            <w:proofErr w:type="spellStart"/>
+            <w:r>
+              <w:rPr>
+                <w:rFonts w:ascii="Arial" w:hAnsi="Arial" w:cs="Arial"/>
+                <w:sz w:val="18"/>
+                <w:szCs w:val="18"/>
+              </w:rPr>
+              <w:t>public_html</w:t>
+            </w:r>
+            <w:proofErr w:type="spellEnd"/>
+          </w:p>
+        </w:tc>
+      </w:tr>
+      <w:tr>
+        <w:trPr>
+          <w:tblCellSpacing w:w="7" w:type="dxa"/>
+        </w:trPr>
+        <w:tc>
+          <w:tcPr>
+            <w:tcW w:w="2500" w:type="pct"/>
+            <w:shd w:val="clear" w:color="auto" w:fill="FFFFFF"/>
+            <w:vAlign w:val="center"/>
+            <w:hideMark/>
+          </w:tcPr>
+          <w:p>
+            <w:pPr>
+              <w:jc w:val="center"/>
+              <w:rPr>
+                <w:rFonts w:ascii="Arial" w:hAnsi="Arial" w:cs="Arial"/>
+                <w:sz w:val="18"/>
+                <w:szCs w:val="18"/>
+              </w:rPr>
+            </w:pPr>
+            <w:r>
+              <w:rPr>
+                <w:rFonts w:ascii="Arial" w:hAnsi="Arial" w:cs="Arial"/>
+                <w:sz w:val="18"/>
+                <w:szCs w:val="18"/>
+              </w:rPr>
+              <w:t>Forgot FTP password?</w:t>
+            </w:r>
+          </w:p>
+        </w:tc>
+        <w:tc>
+          <w:tcPr>
+            <w:tcW w:w="2500" w:type="pct"/>
+            <w:shd w:val="clear" w:color="auto" w:fill="FFFFFF"/>
+            <w:vAlign w:val="center"/>
+            <w:hideMark/>
+          </w:tcPr>
+          <w:p>
+            <w:pPr>
+              <w:jc w:val="center"/>
+              <w:rPr>
+                <w:rFonts w:ascii="Arial" w:hAnsi="Arial" w:cs="Arial"/>
+                <w:sz w:val="18"/>
+                <w:szCs w:val="18"/>
+              </w:rPr>
+            </w:pPr>
+            <w:hyperlink r:id="rId13" w:history="1">
+              <w:r>
+                <w:rPr>
+                  <w:rStyle w:val="Hyperlink"/>
+                  <w:rFonts w:ascii="Arial" w:hAnsi="Arial" w:cs="Arial"/>
+                  <w:color w:val="8E102F"/>
+                  <w:sz w:val="18"/>
+                  <w:szCs w:val="18"/>
+                  <w:u w:val="none"/>
+                </w:rPr>
+                <w:t>Change account password</w:t>
+              </w:r>
+            </w:hyperlink>
+          </w:p>
+        </w:tc>
+      </w:tr>
+      <w:tr>
+        <w:trPr>
+          <w:tblCellSpacing w:w="7" w:type="dxa"/>
+        </w:trPr>
+        <w:tc>
+          <w:tcPr>
+            <w:tcW w:w="2500" w:type="pct"/>
+            <w:shd w:val="clear" w:color="auto" w:fill="F2F2F2"/>
+            <w:vAlign w:val="center"/>
+            <w:hideMark/>
+          </w:tcPr>
+          <w:p>
+            <w:pPr>
+              <w:jc w:val="center"/>
+              <w:rPr>
+                <w:rFonts w:ascii="Arial" w:hAnsi="Arial" w:cs="Arial"/>
+                <w:sz w:val="18"/>
+                <w:szCs w:val="18"/>
+              </w:rPr>
+            </w:pPr>
+            <w:r>
+              <w:rPr>
+                <w:rFonts w:ascii="Arial" w:hAnsi="Arial" w:cs="Arial"/>
+                <w:sz w:val="18"/>
+                <w:szCs w:val="18"/>
+              </w:rPr>
+              <w:t>Recommended FTP clients</w:t>
+            </w:r>
+          </w:p>
+        </w:tc>
+        <w:tc>
+          <w:tcPr>
+            <w:tcW w:w="2500" w:type="pct"/>
+            <w:shd w:val="clear" w:color="auto" w:fill="F2F2F2"/>
+            <w:vAlign w:val="center"/>
+            <w:hideMark/>
+          </w:tcPr>
+          <w:p>
+            <w:pPr>
+              <w:jc w:val="center"/>
+              <w:rPr>
+                <w:rFonts w:ascii="Arial" w:hAnsi="Arial" w:cs="Arial"/>
+                <w:sz w:val="18"/>
+                <w:szCs w:val="18"/>
+              </w:rPr>
+            </w:pPr>
+            <w:hyperlink r:id="rId14" w:tgtFrame="_blank" w:history="1">
+              <w:proofErr w:type="spellStart"/>
+              <w:r>
+                <w:rPr>
+                  <w:rStyle w:val="Hyperlink"/>
+                  <w:rFonts w:ascii="Arial" w:hAnsi="Arial" w:cs="Arial"/>
+                  <w:color w:val="8E102F"/>
+                  <w:sz w:val="18"/>
+                  <w:szCs w:val="18"/>
+                  <w:u w:val="none"/>
+                </w:rPr>
+                <w:t>SmartFTP</w:t>
+              </w:r>
+              <w:proofErr w:type="spellEnd"/>
+            </w:hyperlink>
+            <w:r>
+              <w:rPr>
+                <w:rStyle w:val="apple-converted-space"/>
+                <w:rFonts w:ascii="Arial" w:hAnsi="Arial" w:cs="Arial"/>
+                <w:sz w:val="18"/>
+                <w:szCs w:val="18"/>
+              </w:rPr>
+              <w:t> </w:t>
+            </w:r>
+            <w:r>
+              <w:rPr>
+                <w:rFonts w:ascii="Arial" w:hAnsi="Arial" w:cs="Arial"/>
+                <w:sz w:val="18"/>
+                <w:szCs w:val="18"/>
+              </w:rPr>
+              <w:t>or</w:t>
+            </w:r>
+            <w:r>
+              <w:rPr>
+                <w:rStyle w:val="apple-converted-space"/>
+                <w:rFonts w:ascii="Arial" w:hAnsi="Arial" w:cs="Arial"/>
+                <w:sz w:val="18"/>
+                <w:szCs w:val="18"/>
+              </w:rPr>
+              <w:t> </w:t>
+            </w:r>
+            <w:hyperlink r:id="rId15" w:tgtFrame="_blank" w:history="1">
+              <w:r>
+                <w:rPr>
+                  <w:rStyle w:val="Hyperlink"/>
+                  <w:rFonts w:ascii="Arial" w:hAnsi="Arial" w:cs="Arial"/>
+                  <w:color w:val="8E102F"/>
+                  <w:sz w:val="18"/>
+                  <w:szCs w:val="18"/>
+                  <w:u w:val="none"/>
+                </w:rPr>
+                <w:t>FileZilla</w:t>
+              </w:r>
+            </w:hyperlink>
+          </w:p>
+        </w:tc>
+      </w:tr>
+    </w:tbl>
+    <w:p/>
+    <w:p>
+      <w:pPr>
+        <w:rPr>
+          <w:color w:val="FF0000"/>
+        </w:rPr>
+      </w:pPr>
+      <w:r>
+        <w:rPr>
+          <w:color w:val="FF0000"/>
+        </w:rPr>
+        <w:t xml:space="preserve">This account does not work as I cannot download using http the standard way of </w:t>
+      </w:r>
+      <w:r>
+        <w:rPr>
+          <w:color w:val="FF0000"/>
+        </w:rPr>
+        <w:t>http://apmloganalyser.net63.net/Versions.txt</w:t>
+      </w:r>
+    </w:p>
+    <w:p/>
+    <w:p>
+      <w:r>
+        <w:t>This is because we site does not allow downloads of .exe or .txt files, along with many others.</w:t>
+      </w:r>
+    </w:p>
+    <w:p>
+      <w:r>
+        <w:t xml:space="preserve">The only we to get round this is to change the extension on the server, once downloaded change it back. This would be a PITA though </w:t>
+      </w:r>
+      <w:r>
+        <w:sym w:font="Wingdings" w:char="F04C"/>
+      </w:r>
+    </w:p>
+    <w:p>
+      <w:r>
+        <w:t>Need to find a better site…</w:t>
+      </w:r>
+    </w:p>
+    <w:p/>
+    <w:p>
+      <w:r>
+        <w:t>After many attempts at trying to find a site that does what I need then I have decided that it may be better to use the encryption / decryption code to alter the extension of each file.</w:t>
+      </w:r>
+    </w:p>
+    <w:p/>
+    <w:p>
+      <w:bookmarkStart w:id="6" w:name="_GoBack"/>
+      <w:bookmarkEnd w:id="6"/>
+    </w:p>
+    <w:p/>
+    <w:p>
+      <w:r>
+        <w:t xml:space="preserve"> X10Hosting.com – OK</w:t>
+      </w:r>
+    </w:p>
+    <w:p>
+      <w:r>
+        <w:t>000WebHost.com – No</w:t>
+      </w:r>
+    </w:p>
     <w:p/>
     <w:p/>
-    <w:p/>
+    <w:p>
+      <w:r>
+        <w:t xml:space="preserve">Trying </w:t>
+      </w:r>
+      <w:proofErr w:type="spellStart"/>
+      <w:r>
+        <w:t>AwardSpace</w:t>
+      </w:r>
+      <w:proofErr w:type="spellEnd"/>
+    </w:p>
+    <w:p>
+      <w:pPr>
+        <w:rPr>
+          <w:rFonts w:ascii="Arial" w:hAnsi="Arial" w:cs="Arial"/>
+          <w:b/>
+          <w:bCs/>
+          <w:color w:val="000000"/>
+          <w:sz w:val="18"/>
+          <w:szCs w:val="18"/>
+        </w:rPr>
+      </w:pPr>
+      <w:hyperlink r:id="rId16" w:history="1">
+        <w:r>
+          <w:rPr>
+            <w:rStyle w:val="Hyperlink"/>
+            <w:rFonts w:ascii="Arial" w:hAnsi="Arial" w:cs="Arial"/>
+            <w:b/>
+            <w:bCs/>
+            <w:sz w:val="18"/>
+            <w:szCs w:val="18"/>
+          </w:rPr>
+          <w:t>awardspace@bionicbone.plus.com</w:t>
+        </w:r>
+      </w:hyperlink>
+      <w:r>
+        <w:rPr>
+          <w:rFonts w:ascii="Arial" w:hAnsi="Arial" w:cs="Arial"/>
+          <w:b/>
+          <w:bCs/>
+          <w:color w:val="000000"/>
+          <w:sz w:val="18"/>
+          <w:szCs w:val="18"/>
+        </w:rPr>
+        <w:t xml:space="preserve"> usual password</w:t>
+      </w:r>
+    </w:p>
+    <w:p>
+      <w:pPr>
+        <w:rPr>
+          <w:rFonts w:ascii="Arial" w:hAnsi="Arial" w:cs="Arial"/>
+          <w:b/>
+          <w:bCs/>
+          <w:color w:val="000000"/>
+          <w:sz w:val="18"/>
+          <w:szCs w:val="18"/>
+        </w:rPr>
+      </w:pPr>
+      <w:r>
+        <w:rPr>
+          <w:rFonts w:ascii="Arial" w:hAnsi="Arial" w:cs="Arial"/>
+          <w:color w:val="000000"/>
+          <w:sz w:val="18"/>
+          <w:szCs w:val="18"/>
+        </w:rPr>
+        <w:t>Client ID:</w:t>
+      </w:r>
+      <w:r>
+        <w:rPr>
+          <w:rStyle w:val="apple-converted-space"/>
+          <w:rFonts w:ascii="Arial" w:hAnsi="Arial" w:cs="Arial"/>
+          <w:color w:val="000000"/>
+          <w:sz w:val="18"/>
+          <w:szCs w:val="18"/>
+        </w:rPr>
+        <w:t> </w:t>
+      </w:r>
+      <w:r>
+        <w:rPr>
+          <w:rFonts w:ascii="Arial" w:hAnsi="Arial" w:cs="Arial"/>
+          <w:b/>
+          <w:bCs/>
+          <w:color w:val="000000"/>
+          <w:sz w:val="18"/>
+          <w:szCs w:val="18"/>
+        </w:rPr>
+        <w:t>1851537</w:t>
+      </w:r>
+    </w:p>
+    <w:p>
+      <w:pPr>
+        <w:rPr>
+          <w:rFonts w:ascii="Arial" w:hAnsi="Arial" w:cs="Arial"/>
+          <w:b/>
+          <w:bCs/>
+          <w:color w:val="000000"/>
+          <w:sz w:val="18"/>
+          <w:szCs w:val="18"/>
+        </w:rPr>
+      </w:pPr>
+    </w:p>
     <w:p/>
     <w:sectPr>
       <w:pgSz w:w="11906" w:h="16838"/>
@@ -527,8 +1448,160 @@
       </w:rPr>
     </w:lvl>
   </w:abstractNum>
+  <w:abstractNum w:abstractNumId="1">
+    <w:nsid w:val="665E012A"/>
+    <w:multiLevelType w:val="multilevel"/>
+    <w:tmpl w:val="CC8802B0"/>
+    <w:lvl w:ilvl="0">
+      <w:start w:val="1"/>
+      <w:numFmt w:val="bullet"/>
+      <w:lvlText w:val=""/>
+      <w:lvlJc w:val="left"/>
+      <w:pPr>
+        <w:tabs>
+          <w:tab w:val="num" w:pos="720"/>
+        </w:tabs>
+        <w:ind w:left="720" w:hanging="360"/>
+      </w:pPr>
+      <w:rPr>
+        <w:rFonts w:ascii="Wingdings" w:hAnsi="Wingdings" w:hint="default"/>
+        <w:sz w:val="20"/>
+      </w:rPr>
+    </w:lvl>
+    <w:lvl w:ilvl="1" w:tentative="1">
+      <w:start w:val="1"/>
+      <w:numFmt w:val="bullet"/>
+      <w:lvlText w:val=""/>
+      <w:lvlJc w:val="left"/>
+      <w:pPr>
+        <w:tabs>
+          <w:tab w:val="num" w:pos="1440"/>
+        </w:tabs>
+        <w:ind w:left="1440" w:hanging="360"/>
+      </w:pPr>
+      <w:rPr>
+        <w:rFonts w:ascii="Wingdings" w:hAnsi="Wingdings" w:hint="default"/>
+        <w:sz w:val="20"/>
+      </w:rPr>
+    </w:lvl>
+    <w:lvl w:ilvl="2" w:tentative="1">
+      <w:start w:val="1"/>
+      <w:numFmt w:val="bullet"/>
+      <w:lvlText w:val=""/>
+      <w:lvlJc w:val="left"/>
+      <w:pPr>
+        <w:tabs>
+          <w:tab w:val="num" w:pos="2160"/>
+        </w:tabs>
+        <w:ind w:left="2160" w:hanging="360"/>
+      </w:pPr>
+      <w:rPr>
+        <w:rFonts w:ascii="Wingdings" w:hAnsi="Wingdings" w:hint="default"/>
+        <w:sz w:val="20"/>
+      </w:rPr>
+    </w:lvl>
+    <w:lvl w:ilvl="3" w:tentative="1">
+      <w:start w:val="1"/>
+      <w:numFmt w:val="bullet"/>
+      <w:lvlText w:val=""/>
+      <w:lvlJc w:val="left"/>
+      <w:pPr>
+        <w:tabs>
+          <w:tab w:val="num" w:pos="2880"/>
+        </w:tabs>
+        <w:ind w:left="2880" w:hanging="360"/>
+      </w:pPr>
+      <w:rPr>
+        <w:rFonts w:ascii="Wingdings" w:hAnsi="Wingdings" w:hint="default"/>
+        <w:sz w:val="20"/>
+      </w:rPr>
+    </w:lvl>
+    <w:lvl w:ilvl="4" w:tentative="1">
+      <w:start w:val="1"/>
+      <w:numFmt w:val="bullet"/>
+      <w:lvlText w:val=""/>
+      <w:lvlJc w:val="left"/>
+      <w:pPr>
+        <w:tabs>
+          <w:tab w:val="num" w:pos="3600"/>
+        </w:tabs>
+        <w:ind w:left="3600" w:hanging="360"/>
+      </w:pPr>
+      <w:rPr>
+        <w:rFonts w:ascii="Wingdings" w:hAnsi="Wingdings" w:hint="default"/>
+        <w:sz w:val="20"/>
+      </w:rPr>
+    </w:lvl>
+    <w:lvl w:ilvl="5" w:tentative="1">
+      <w:start w:val="1"/>
+      <w:numFmt w:val="bullet"/>
+      <w:lvlText w:val=""/>
+      <w:lvlJc w:val="left"/>
+      <w:pPr>
+        <w:tabs>
+          <w:tab w:val="num" w:pos="4320"/>
+        </w:tabs>
+        <w:ind w:left="4320" w:hanging="360"/>
+      </w:pPr>
+      <w:rPr>
+        <w:rFonts w:ascii="Wingdings" w:hAnsi="Wingdings" w:hint="default"/>
+        <w:sz w:val="20"/>
+      </w:rPr>
+    </w:lvl>
+    <w:lvl w:ilvl="6" w:tentative="1">
+      <w:start w:val="1"/>
+      <w:numFmt w:val="bullet"/>
+      <w:lvlText w:val=""/>
+      <w:lvlJc w:val="left"/>
+      <w:pPr>
+        <w:tabs>
+          <w:tab w:val="num" w:pos="5040"/>
+        </w:tabs>
+        <w:ind w:left="5040" w:hanging="360"/>
+      </w:pPr>
+      <w:rPr>
+        <w:rFonts w:ascii="Wingdings" w:hAnsi="Wingdings" w:hint="default"/>
+        <w:sz w:val="20"/>
+      </w:rPr>
+    </w:lvl>
+    <w:lvl w:ilvl="7" w:tentative="1">
+      <w:start w:val="1"/>
+      <w:numFmt w:val="bullet"/>
+      <w:lvlText w:val=""/>
+      <w:lvlJc w:val="left"/>
+      <w:pPr>
+        <w:tabs>
+          <w:tab w:val="num" w:pos="5760"/>
+        </w:tabs>
+        <w:ind w:left="5760" w:hanging="360"/>
+      </w:pPr>
+      <w:rPr>
+        <w:rFonts w:ascii="Wingdings" w:hAnsi="Wingdings" w:hint="default"/>
+        <w:sz w:val="20"/>
+      </w:rPr>
+    </w:lvl>
+    <w:lvl w:ilvl="8" w:tentative="1">
+      <w:start w:val="1"/>
+      <w:numFmt w:val="bullet"/>
+      <w:lvlText w:val=""/>
+      <w:lvlJc w:val="left"/>
+      <w:pPr>
+        <w:tabs>
+          <w:tab w:val="num" w:pos="6480"/>
+        </w:tabs>
+        <w:ind w:left="6480" w:hanging="360"/>
+      </w:pPr>
+      <w:rPr>
+        <w:rFonts w:ascii="Wingdings" w:hAnsi="Wingdings" w:hint="default"/>
+        <w:sz w:val="20"/>
+      </w:rPr>
+    </w:lvl>
+  </w:abstractNum>
   <w:num w:numId="1">
     <w:abstractNumId w:val="0"/>
+  </w:num>
+  <w:num w:numId="2">
+    <w:abstractNumId w:val="1"/>
   </w:num>
 </w:numbering>
 </file>

</xml_diff>